<commit_message>
added graphic. wrote some of technology chapter
</commit_message>
<xml_diff>
--- a/Risk Analysis.docx
+++ b/Risk Analysis.docx
@@ -266,6 +266,48 @@
           <w:p>
             <w:pPr>
               <w:cnfStyle w:val="000000000000" w:firstRow="0" w:lastRow="0" w:firstColumn="0" w:lastColumn="0" w:oddVBand="0" w:evenVBand="0" w:oddHBand="0" w:evenHBand="0" w:firstRowFirstColumn="0" w:firstRowLastColumn="0" w:lastRowFirstColumn="0" w:lastRowLastColumn="0"/>
+            </w:pPr>
+          </w:p>
+        </w:tc>
+      </w:tr>
+      <w:tr>
+        <w:trPr>
+          <w:cnfStyle w:val="000000100000" w:firstRow="0" w:lastRow="0" w:firstColumn="0" w:lastColumn="0" w:oddVBand="0" w:evenVBand="0" w:oddHBand="1" w:evenHBand="0" w:firstRowFirstColumn="0" w:firstRowLastColumn="0" w:lastRowFirstColumn="0" w:lastRowLastColumn="0"/>
+        </w:trPr>
+        <w:tc>
+          <w:tcPr>
+            <w:cnfStyle w:val="001000000000" w:firstRow="0" w:lastRow="0" w:firstColumn="1" w:lastColumn="0" w:oddVBand="0" w:evenVBand="0" w:oddHBand="0" w:evenHBand="0" w:firstRowFirstColumn="0" w:firstRowLastColumn="0" w:lastRowFirstColumn="0" w:lastRowLastColumn="0"/>
+            <w:tcW w:w="2246" w:type="dxa"/>
+          </w:tcPr>
+          <w:p/>
+        </w:tc>
+        <w:tc>
+          <w:tcPr>
+            <w:tcW w:w="1334" w:type="dxa"/>
+          </w:tcPr>
+          <w:p>
+            <w:pPr>
+              <w:cnfStyle w:val="000000100000" w:firstRow="0" w:lastRow="0" w:firstColumn="0" w:lastColumn="0" w:oddVBand="0" w:evenVBand="0" w:oddHBand="1" w:evenHBand="0" w:firstRowFirstColumn="0" w:firstRowLastColumn="0" w:lastRowFirstColumn="0" w:lastRowLastColumn="0"/>
+            </w:pPr>
+          </w:p>
+        </w:tc>
+        <w:tc>
+          <w:tcPr>
+            <w:tcW w:w="956" w:type="dxa"/>
+          </w:tcPr>
+          <w:p>
+            <w:pPr>
+              <w:cnfStyle w:val="000000100000" w:firstRow="0" w:lastRow="0" w:firstColumn="0" w:lastColumn="0" w:oddVBand="0" w:evenVBand="0" w:oddHBand="1" w:evenHBand="0" w:firstRowFirstColumn="0" w:firstRowLastColumn="0" w:lastRowFirstColumn="0" w:lastRowLastColumn="0"/>
+            </w:pPr>
+          </w:p>
+        </w:tc>
+        <w:tc>
+          <w:tcPr>
+            <w:tcW w:w="4490" w:type="dxa"/>
+          </w:tcPr>
+          <w:p>
+            <w:pPr>
+              <w:cnfStyle w:val="000000100000" w:firstRow="0" w:lastRow="0" w:firstColumn="0" w:lastColumn="0" w:oddVBand="0" w:evenVBand="0" w:oddHBand="1" w:evenHBand="0" w:firstRowFirstColumn="0" w:firstRowLastColumn="0" w:lastRowFirstColumn="0" w:lastRowLastColumn="0"/>
             </w:pPr>
           </w:p>
         </w:tc>

</xml_diff>